<commit_message>
correcao ciclo de vida
</commit_message>
<xml_diff>
--- a/artefatos/21 - Análise do ciclo de vida.docx
+++ b/artefatos/21 - Análise do ciclo de vida.docx
@@ -893,9 +893,9 @@
           <w:lang w:eastAsia="pt-BR"/>
         </w:rPr>
         <w:drawing>
-          <wp:inline distT="0" distB="0" distL="0" distR="0" wp14:anchorId="4FC9996B" wp14:editId="755FDBF2">
-            <wp:extent cx="5612130" cy="3833495"/>
-            <wp:effectExtent l="0" t="0" r="7620" b="0"/>
+          <wp:inline distT="0" distB="0" distL="0" distR="0" wp14:anchorId="44631851" wp14:editId="28A8B185">
+            <wp:extent cx="4324350" cy="3676650"/>
+            <wp:effectExtent l="0" t="0" r="0" b="0"/>
             <wp:docPr id="1" name="Imagem 1"/>
             <wp:cNvGraphicFramePr>
               <a:graphicFrameLocks xmlns:a="http://schemas.openxmlformats.org/drawingml/2006/main" noChangeAspect="1"/>
@@ -916,7 +916,7 @@
                   <pic:spPr>
                     <a:xfrm>
                       <a:off x="0" y="0"/>
-                      <a:ext cx="5612130" cy="3833495"/>
+                      <a:ext cx="4324350" cy="3676650"/>
                     </a:xfrm>
                     <a:prstGeom prst="rect">
                       <a:avLst/>
@@ -929,13 +929,13 @@
         </w:drawing>
       </w:r>
     </w:p>
+    <w:p/>
     <w:p>
+      <w:bookmarkStart w:id="0" w:name="_GoBack"/>
+      <w:bookmarkEnd w:id="0"/>
       <w:r>
         <w:lastRenderedPageBreak/>
-        <w:t xml:space="preserve">Ciclo de vida do depósito de </w:t>
-      </w:r>
-      <w:r>
-        <w:t>Estoque</w:t>
+        <w:t>Ciclo de vida do depósito de Estoque</w:t>
       </w:r>
     </w:p>
     <w:p>
@@ -983,10 +983,7 @@
     </w:p>
     <w:p>
       <w:r>
-        <w:t xml:space="preserve">Ciclo de vida do depósito de </w:t>
-      </w:r>
-      <w:r>
-        <w:t>Financeiro</w:t>
+        <w:t>Ciclo de vida do depósito de Financeiro</w:t>
       </w:r>
     </w:p>
     <w:p>
@@ -1031,8 +1028,6 @@
           </wp:inline>
         </w:drawing>
       </w:r>
-      <w:bookmarkStart w:id="0" w:name="_GoBack"/>
-      <w:bookmarkEnd w:id="0"/>
     </w:p>
     <w:p/>
     <w:sectPr>

</xml_diff>